<commit_message>
Update Algoritme, handleiding en testrapport.docx
</commit_message>
<xml_diff>
--- a/Algoritme, handleiding en testrapport.docx
+++ b/Algoritme, handleiding en testrapport.docx
@@ -16,13 +16,8 @@
     </w:p>
     <w:p/>
     <w:p>
-      <w:proofErr w:type="spellStart"/>
-      <w:r>
-        <w:t>Computational</w:t>
-      </w:r>
-      <w:proofErr w:type="spellEnd"/>
-      <w:r>
-        <w:t xml:space="preserve"> Thinking (CT) vragen</w:t>
+      <w:r>
+        <w:t>Computational Thinking (CT) vragen</w:t>
       </w:r>
       <w:r>
         <w:t xml:space="preserve"> doen een beroep op</w:t>
@@ -477,15 +472,7 @@
     <w:p/>
     <w:p>
       <w:r>
-        <w:t xml:space="preserve">Het programma leest een </w:t>
-      </w:r>
-      <w:proofErr w:type="gramStart"/>
-      <w:r>
-        <w:t>CSV bestand</w:t>
-      </w:r>
-      <w:proofErr w:type="gramEnd"/>
-      <w:r>
-        <w:t xml:space="preserve"> (Opgaven.csv) in en schrijft het resultaat weg naar Result.csv en naar de terminal.</w:t>
+        <w:t>Het programma leest een CSV bestand (Opgaven.csv) in en schrijft het resultaat weg naar Result.csv en naar de terminal.</w:t>
       </w:r>
       <w:r>
         <w:t xml:space="preserve"> Het programma (Main.py) moet je runnen met Python vanuit dezelfde map als waar deze bestanden</w:t>
@@ -564,13 +551,8 @@
         <w:t>bewerken</w:t>
       </w:r>
       <w:r>
-        <w:t xml:space="preserve"> opslaan als </w:t>
-      </w:r>
-      <w:proofErr w:type="gramStart"/>
-      <w:r>
-        <w:t>CSV bestand</w:t>
-      </w:r>
-      <w:proofErr w:type="gramEnd"/>
+        <w:t xml:space="preserve"> opslaan als CSV bestand</w:t>
+      </w:r>
       <w:r>
         <w:t>. K</w:t>
       </w:r>
@@ -581,15 +563,7 @@
         <w:t xml:space="preserve"> van Excel</w:t>
       </w:r>
       <w:r>
-        <w:t xml:space="preserve">. Dit bestand moet Opgaven.csv heten. Belangrijk is dat de waarden </w:t>
-      </w:r>
-      <w:proofErr w:type="gramStart"/>
-      <w:r>
-        <w:t>met ;</w:t>
-      </w:r>
-      <w:proofErr w:type="gramEnd"/>
-      <w:r>
-        <w:t xml:space="preserve"> worden gescheiden en dat de vragen en scores in dezelfde kolommen/rijen zijn blijven staan.</w:t>
+        <w:t>. Dit bestand moet Opgaven.csv heten. Belangrijk is dat de waarden met ; worden gescheiden en dat de vragen en scores in dezelfde kolommen/rijen zijn blijven staan.</w:t>
       </w:r>
     </w:p>
     <w:p/>
@@ -608,37 +582,19 @@
         <w:t xml:space="preserve">Het programma </w:t>
       </w:r>
       <w:r>
-        <w:t xml:space="preserve">is niet modulair geschreven dus leent zich niet voor unit </w:t>
-      </w:r>
-      <w:proofErr w:type="spellStart"/>
-      <w:r>
-        <w:t>testing</w:t>
-      </w:r>
-      <w:proofErr w:type="spellEnd"/>
-      <w:r>
-        <w:t xml:space="preserve"> en integratie testing. Ik heb uitvoerig systeemtesten uitgevoerd om na te gaan dat het programma correct werkt</w:t>
-      </w:r>
-      <w:r>
-        <w:t xml:space="preserve"> bij alle mogelijke verschillende </w:t>
-      </w:r>
-      <w:proofErr w:type="spellStart"/>
-      <w:r>
-        <w:t>inputs</w:t>
-      </w:r>
-      <w:proofErr w:type="spellEnd"/>
+        <w:t>is niet modulair geschreven dus leent zich niet voor unit testing en integratie testing. Ik heb uitvoerig systeemtesten uitgevoerd om na te gaan dat het programma correct werkt</w:t>
+      </w:r>
+      <w:r>
+        <w:t xml:space="preserve"> bij alle mogelijke verschillende inputs</w:t>
+      </w:r>
       <w:r>
         <w:t>.</w:t>
       </w:r>
       <w:r>
-        <w:t xml:space="preserve"> Het programma werkt correct bij alle mogelijke verschillende </w:t>
-      </w:r>
-      <w:proofErr w:type="spellStart"/>
-      <w:r>
-        <w:t>inputs</w:t>
-      </w:r>
-      <w:proofErr w:type="spellEnd"/>
-      <w:r>
-        <w:t>. De juiste vragen worden gefilterd en deze worden (zoals beschreven in het algoritme) op de juiste manier gesorteerd.</w:t>
+        <w:t xml:space="preserve"> Het programma werkt correct bij alle mogelijke verschillende inputs. De juiste vragen worden gefilterd en deze worden (zoals beschreven in het algoritme) op de juiste manier gesorteerd</w:t>
+      </w:r>
+      <w:r>
+        <w:t>, ongeacht wat je als input geeft qua highscore en wat je wilt dat het programma doet.</w:t>
       </w:r>
     </w:p>
     <w:sectPr>

</xml_diff>